<commit_message>
Update Assignments Questions on Concepts of DBMS and NoSQL (1).docx
</commit_message>
<xml_diff>
--- a/Assignments Questions on Concepts of DBMS and NoSQL (1).docx
+++ b/Assignments Questions on Concepts of DBMS and NoSQL (1).docx
@@ -136,54 +136,6 @@
           <w:szCs w:val="24"/>
         </w:rPr>
         <w:t>Q.6) What is DDL and DML in SQL? explain with examples.</w:t>
-      </w:r>
-    </w:p>
-    <w:p>
-      <w:pPr>
-        <w:spacing w:line="360" w:lineRule="auto"/>
-        <w:rPr>
-          <w:sz w:val="24"/>
-          <w:szCs w:val="24"/>
-        </w:rPr>
-      </w:pPr>
-      <w:r>
-        <w:rPr>
-          <w:sz w:val="24"/>
-          <w:szCs w:val="24"/>
-        </w:rPr>
-        <w:t>Q.7) Explain various Functional dependencies in details?</w:t>
-      </w:r>
-    </w:p>
-    <w:p>
-      <w:pPr>
-        <w:spacing w:line="360" w:lineRule="auto"/>
-        <w:rPr>
-          <w:sz w:val="24"/>
-          <w:szCs w:val="24"/>
-        </w:rPr>
-      </w:pPr>
-      <w:r>
-        <w:rPr>
-          <w:sz w:val="24"/>
-          <w:szCs w:val="24"/>
-        </w:rPr>
-        <w:t>Q.8) What is Normalization explain with example?</w:t>
-      </w:r>
-    </w:p>
-    <w:p>
-      <w:pPr>
-        <w:spacing w:line="360" w:lineRule="auto"/>
-        <w:rPr>
-          <w:sz w:val="24"/>
-          <w:szCs w:val="24"/>
-        </w:rPr>
-      </w:pPr>
-      <w:r>
-        <w:rPr>
-          <w:sz w:val="24"/>
-          <w:szCs w:val="24"/>
-        </w:rPr>
-        <w:t>Q.9) Explain Log based recovery with examples?</w:t>
       </w:r>
     </w:p>
     <w:sectPr>

</xml_diff>